<commit_message>
Implemented backend feature requests
</commit_message>
<xml_diff>
--- a/documents/BackendFeatureRequests.docx
+++ b/documents/BackendFeatureRequests.docx
@@ -168,50 +168,6 @@
         <w:rPr/>
         <w:tab/>
         <w:t>Update News Links / images (see admin / news)</w:t>
-      </w:r>
-    </w:p>
-    <w:p>
-      <w:pPr>
-        <w:pStyle w:val="Normal"/>
-        <w:rPr/>
-      </w:pPr>
-      <w:r>
-        <w:rPr/>
-        <w:tab/>
-        <w:t>See all unverified organizations (including the following info:</w:t>
-      </w:r>
-    </w:p>
-    <w:p>
-      <w:pPr>
-        <w:pStyle w:val="Normal"/>
-        <w:rPr/>
-      </w:pPr>
-      <w:r>
-        <w:rPr/>
-        <w:tab/>
-        <w:t>Add sign up date to organization table</w:t>
-      </w:r>
-    </w:p>
-    <w:p>
-      <w:pPr>
-        <w:pStyle w:val="Normal"/>
-        <w:rPr/>
-      </w:pPr>
-      <w:r>
-        <w:rPr/>
-        <w:tab/>
-        <w:t>For activate user add a return that shows if the user exists at all (right now it only returns if they are activated or not.)</w:t>
-      </w:r>
-    </w:p>
-    <w:p>
-      <w:pPr>
-        <w:pStyle w:val="Normal"/>
-        <w:rPr/>
-      </w:pPr>
-      <w:r>
-        <w:rPr/>
-        <w:tab/>
-        <w:t>For organization table: need to add an “other”. You can be ‘corporate’, ‘non-profit’, or user defined ‘other’</w:t>
       </w:r>
     </w:p>
     <w:p>

</xml_diff>